<commit_message>
Progress: ... - 537 - 556; Fix all single letter title to doc_title:
</commit_message>
<xml_diff>
--- a/output/490/490_result.docx
+++ b/output/490/490_result.docx
@@ -4,7 +4,7 @@
   <w:body>
     <w:p>
       <w:pPr>
-        <w:pStyle w:val="Heading1"/>
+        <w:pStyle w:val="Title"/>
       </w:pPr>
       <w:r>
         <w:t>J</w:t>
@@ -62,7 +62,7 @@
     </w:p>
     <w:p>
       <w:pPr>
-        <w:pStyle w:val="Heading1"/>
+        <w:pStyle w:val="Title"/>
       </w:pPr>
       <w:r>
         <w:t>K</w:t>

</xml_diff>